<commit_message>
readme updated and finished, Rapport and JDT also finished, gitignored edit to allow data upload to github, ready for release
</commit_message>
<xml_diff>
--- a/R_Plot_That_Line_nima_zarrabi.docx
+++ b/R_Plot_That_Line_nima_zarrabi.docx
@@ -1,10 +1,10 @@
 
 <file path=word/document.xml><?xml version="1.0" encoding="utf-8"?>
-<w:document xmlns:wpc="http://schemas.microsoft.com/office/word/2010/wordprocessingCanvas" xmlns:cx="http://schemas.microsoft.com/office/drawing/2014/chartex" xmlns:cx1="http://schemas.microsoft.com/office/drawing/2015/9/8/chartex" xmlns:cx2="http://schemas.microsoft.com/office/drawing/2015/10/21/chartex" xmlns:cx3="http://schemas.microsoft.com/office/drawing/2016/5/9/chartex" xmlns:cx4="http://schemas.microsoft.com/office/drawing/2016/5/10/chartex" xmlns:cx5="http://schemas.microsoft.com/office/drawing/2016/5/11/chartex" xmlns:cx6="http://schemas.microsoft.com/office/drawing/2016/5/12/chartex" xmlns:cx7="http://schemas.microsoft.com/office/drawing/2016/5/13/chartex" xmlns:cx8="http://schemas.microsoft.com/office/drawing/2016/5/14/chartex" xmlns:mc="http://schemas.openxmlformats.org/markup-compatibility/2006" xmlns:aink="http://schemas.microsoft.com/office/drawing/2016/ink" xmlns:am3d="http://schemas.microsoft.com/office/drawing/2017/model3d" xmlns:o="urn:schemas-microsoft-com:office:office" xmlns:oel="http://schemas.microsoft.com/office/2019/extlst" xmlns:r="http://schemas.openxmlformats.org/officeDocument/2006/relationships" xmlns:m="http://schemas.openxmlformats.org/officeDocument/2006/math" xmlns:v="urn:schemas-microsoft-com:vml" xmlns:wp14="http://schemas.microsoft.com/office/word/2010/wordprocessingDrawing" xmlns:wp="http://schemas.openxmlformats.org/drawingml/2006/wordprocessingDrawing" xmlns:w10="urn:schemas-microsoft-com:office:word" xmlns:w="http://schemas.openxmlformats.org/wordprocessingml/2006/main" xmlns:w14="http://schemas.microsoft.com/office/word/2010/wordml" xmlns:w15="http://schemas.microsoft.com/office/word/2012/wordml" xmlns:w16cex="http://schemas.microsoft.com/office/word/2018/wordml/cex" xmlns:w16cid="http://schemas.microsoft.com/office/word/2016/wordml/cid" xmlns:w16="http://schemas.microsoft.com/office/word/2018/wordml" xmlns:w16sdtdh="http://schemas.microsoft.com/office/word/2020/wordml/sdtdatahash" xmlns:w16se="http://schemas.microsoft.com/office/word/2015/wordml/symex" xmlns:wpg="http://schemas.microsoft.com/office/word/2010/wordprocessingGroup" xmlns:wpi="http://schemas.microsoft.com/office/word/2010/wordprocessingInk" xmlns:wne="http://schemas.microsoft.com/office/word/2006/wordml" xmlns:wps="http://schemas.microsoft.com/office/word/2010/wordprocessingShape" mc:Ignorable="w14 w15 w16se w16cid w16 w16cex w16sdtdh wp14">
+<w:document xmlns:wpc="http://schemas.microsoft.com/office/word/2010/wordprocessingCanvas" xmlns:cx="http://schemas.microsoft.com/office/drawing/2014/chartex" xmlns:cx1="http://schemas.microsoft.com/office/drawing/2015/9/8/chartex" xmlns:cx2="http://schemas.microsoft.com/office/drawing/2015/10/21/chartex" xmlns:cx3="http://schemas.microsoft.com/office/drawing/2016/5/9/chartex" xmlns:cx4="http://schemas.microsoft.com/office/drawing/2016/5/10/chartex" xmlns:cx5="http://schemas.microsoft.com/office/drawing/2016/5/11/chartex" xmlns:cx6="http://schemas.microsoft.com/office/drawing/2016/5/12/chartex" xmlns:cx7="http://schemas.microsoft.com/office/drawing/2016/5/13/chartex" xmlns:cx8="http://schemas.microsoft.com/office/drawing/2016/5/14/chartex" xmlns:mc="http://schemas.openxmlformats.org/markup-compatibility/2006" xmlns:aink="http://schemas.microsoft.com/office/drawing/2016/ink" xmlns:am3d="http://schemas.microsoft.com/office/drawing/2017/model3d" xmlns:o="urn:schemas-microsoft-com:office:office" xmlns:oel="http://schemas.microsoft.com/office/2019/extlst" xmlns:r="http://schemas.openxmlformats.org/officeDocument/2006/relationships" xmlns:m="http://schemas.openxmlformats.org/officeDocument/2006/math" xmlns:v="urn:schemas-microsoft-com:vml" xmlns:wp14="http://schemas.microsoft.com/office/word/2010/wordprocessingDrawing" xmlns:wp="http://schemas.openxmlformats.org/drawingml/2006/wordprocessingDrawing" xmlns:w10="urn:schemas-microsoft-com:office:word" xmlns:w="http://schemas.openxmlformats.org/wordprocessingml/2006/main" xmlns:w14="http://schemas.microsoft.com/office/word/2010/wordml" xmlns:w15="http://schemas.microsoft.com/office/word/2012/wordml" xmlns:w16cex="http://schemas.microsoft.com/office/word/2018/wordml/cex" xmlns:w16cid="http://schemas.microsoft.com/office/word/2016/wordml/cid" xmlns:w16="http://schemas.microsoft.com/office/word/2018/wordml" xmlns:w16du="http://schemas.microsoft.com/office/word/2023/wordml/word16du" xmlns:w16sdtdh="http://schemas.microsoft.com/office/word/2020/wordml/sdtdatahash" xmlns:w16se="http://schemas.microsoft.com/office/word/2015/wordml/symex" xmlns:wpg="http://schemas.microsoft.com/office/word/2010/wordprocessingGroup" xmlns:wpi="http://schemas.microsoft.com/office/word/2010/wordprocessingInk" xmlns:wne="http://schemas.microsoft.com/office/word/2006/wordml" xmlns:wps="http://schemas.microsoft.com/office/word/2010/wordprocessingShape" mc:Ignorable="w14 w15 w16se w16cid w16 w16cex w16sdtdh w16du wp14">
   <w:body>
     <w:p>
       <w:pPr>
-        <w:pStyle w:val="Titre"/>
+        <w:pStyle w:val="Title"/>
         <w:jc w:val="center"/>
         <w:rPr>
           <w:lang w:val="en-US"/>
@@ -45,14 +45,26 @@
     </w:p>
     <w:p>
       <w:pPr>
-        <w:pStyle w:val="Sous-titre"/>
+        <w:pStyle w:val="Subtitle"/>
         <w:jc w:val="center"/>
-      </w:pPr>
-      <w:r>
+        <w:rPr>
+          <w:lang w:val="en-US"/>
+        </w:rPr>
+      </w:pPr>
+      <w:r>
+        <w:rPr>
+          <w:lang w:val="en-US"/>
+        </w:rPr>
         <w:t>Nima Zarrabi</w:t>
       </w:r>
     </w:p>
-    <w:p/>
+    <w:p>
+      <w:pPr>
+        <w:rPr>
+          <w:lang w:val="en-US"/>
+        </w:rPr>
+      </w:pPr>
+    </w:p>
     <w:p>
       <w:pPr>
         <w:shd w:val="clear" w:color="auto" w:fill="FFFFFF"/>
@@ -60,11 +72,14 @@
         <w:jc w:val="center"/>
       </w:pPr>
       <w:r>
+        <w:rPr>
+          <w:noProof/>
+        </w:rPr>
         <w:drawing>
-          <wp:inline distT="0" distB="0" distL="0" distR="0" wp14:anchorId="4BDBD51A" wp14:editId="384EF42E">
-            <wp:extent cx="4305508" cy="2980690"/>
+          <wp:inline distT="0" distB="0" distL="0" distR="0" wp14:anchorId="4CF9C550" wp14:editId="73860619">
+            <wp:extent cx="5239481" cy="3905795"/>
             <wp:effectExtent l="0" t="0" r="0" b="0"/>
-            <wp:docPr id="1" name="Image 1"/>
+            <wp:docPr id="1645597682" name="Picture 1" descr="A graph with different colored lines&#10;&#10;Description automatically generated"/>
             <wp:cNvGraphicFramePr>
               <a:graphicFrameLocks xmlns:a="http://schemas.openxmlformats.org/drawingml/2006/main" noChangeAspect="1"/>
             </wp:cNvGraphicFramePr>
@@ -72,7 +87,7 @@
               <a:graphicData uri="http://schemas.openxmlformats.org/drawingml/2006/picture">
                 <pic:pic xmlns:pic="http://schemas.openxmlformats.org/drawingml/2006/picture">
                   <pic:nvPicPr>
-                    <pic:cNvPr id="1" name=""/>
+                    <pic:cNvPr id="1645597682" name="Picture 1" descr="A graph with different colored lines&#10;&#10;Description automatically generated"/>
                     <pic:cNvPicPr/>
                   </pic:nvPicPr>
                   <pic:blipFill>
@@ -84,7 +99,7 @@
                   <pic:spPr>
                     <a:xfrm>
                       <a:off x="0" y="0"/>
-                      <a:ext cx="4311332" cy="2984722"/>
+                      <a:ext cx="5239481" cy="3905795"/>
                     </a:xfrm>
                     <a:prstGeom prst="rect">
                       <a:avLst/>
@@ -98,6 +113,11 @@
       </w:r>
     </w:p>
     <w:p>
+      <w:r>
+        <w:br w:type="page"/>
+      </w:r>
+    </w:p>
+    <w:p>
       <w:pPr>
         <w:shd w:val="clear" w:color="auto" w:fill="FFFFFF"/>
         <w:spacing w:before="100" w:beforeAutospacing="1" w:after="100" w:afterAutospacing="1" w:line="240" w:lineRule="auto"/>
@@ -106,7 +126,13 @@
     <w:sdt>
       <w:sdtPr>
         <w:rPr>
-          <w:lang w:val="fr-FR"/>
+          <w:rFonts w:asciiTheme="minorHAnsi" w:eastAsiaTheme="minorHAnsi" w:hAnsiTheme="minorHAnsi" w:cstheme="minorBidi"/>
+          <w:color w:val="auto"/>
+          <w:kern w:val="2"/>
+          <w:sz w:val="22"/>
+          <w:szCs w:val="22"/>
+          <w:lang w:val="fr-FR" w:eastAsia="en-US"/>
+          <w14:ligatures w14:val="standardContextual"/>
         </w:rPr>
         <w:id w:val="-1611355272"/>
         <w:docPartObj>
@@ -116,21 +142,14 @@
       </w:sdtPr>
       <w:sdtEndPr>
         <w:rPr>
-          <w:rFonts w:asciiTheme="minorHAnsi" w:eastAsiaTheme="minorHAnsi" w:hAnsiTheme="minorHAnsi" w:cstheme="minorBidi"/>
           <w:b/>
           <w:bCs/>
-          <w:color w:val="auto"/>
-          <w:kern w:val="2"/>
-          <w:sz w:val="22"/>
-          <w:szCs w:val="22"/>
-          <w:lang w:eastAsia="en-US"/>
-          <w14:ligatures w14:val="standardContextual"/>
         </w:rPr>
       </w:sdtEndPr>
       <w:sdtContent>
         <w:p>
           <w:pPr>
-            <w:pStyle w:val="En-ttedetabledesmatires"/>
+            <w:pStyle w:val="TOCHeading"/>
           </w:pPr>
           <w:r>
             <w:rPr>
@@ -141,14 +160,16 @@
         </w:p>
         <w:p>
           <w:pPr>
-            <w:pStyle w:val="TM1"/>
+            <w:pStyle w:val="TOC1"/>
             <w:tabs>
               <w:tab w:val="right" w:leader="dot" w:pos="9062"/>
             </w:tabs>
             <w:rPr>
               <w:rFonts w:eastAsiaTheme="minorEastAsia"/>
               <w:noProof/>
-              <w:lang w:eastAsia="fr-CH"/>
+              <w:sz w:val="24"/>
+              <w:szCs w:val="24"/>
+              <w:lang w:val="en-CH" w:eastAsia="en-CH"/>
             </w:rPr>
           </w:pPr>
           <w:r>
@@ -160,10 +181,10 @@
           <w:r>
             <w:fldChar w:fldCharType="separate"/>
           </w:r>
-          <w:hyperlink w:anchor="_Toc181198304" w:history="1">
-            <w:r>
-              <w:rPr>
-                <w:rStyle w:val="Lienhypertexte"/>
+          <w:hyperlink w:anchor="_Toc181572062" w:history="1">
+            <w:r>
+              <w:rPr>
+                <w:rStyle w:val="Hyperlink"/>
                 <w:noProof/>
               </w:rPr>
               <w:t>Introduction</w:t>
@@ -187,7 +208,7 @@
                 <w:noProof/>
                 <w:webHidden/>
               </w:rPr>
-              <w:instrText xml:space="preserve"> PAGEREF _Toc181198304 \h </w:instrText>
+              <w:instrText xml:space="preserve"> PAGEREF _Toc181572062 \h </w:instrText>
             </w:r>
             <w:r>
               <w:rPr>
@@ -207,7 +228,7 @@
                 <w:noProof/>
                 <w:webHidden/>
               </w:rPr>
-              <w:t>1</w:t>
+              <w:t>2</w:t>
             </w:r>
             <w:r>
               <w:rPr>
@@ -220,20 +241,22 @@
         </w:p>
         <w:p>
           <w:pPr>
-            <w:pStyle w:val="TM1"/>
+            <w:pStyle w:val="TOC1"/>
             <w:tabs>
               <w:tab w:val="right" w:leader="dot" w:pos="9062"/>
             </w:tabs>
             <w:rPr>
               <w:rFonts w:eastAsiaTheme="minorEastAsia"/>
               <w:noProof/>
-              <w:lang w:eastAsia="fr-CH"/>
+              <w:sz w:val="24"/>
+              <w:szCs w:val="24"/>
+              <w:lang w:val="en-CH" w:eastAsia="en-CH"/>
             </w:rPr>
           </w:pPr>
-          <w:hyperlink w:anchor="_Toc181198305" w:history="1">
-            <w:r>
-              <w:rPr>
-                <w:rStyle w:val="Lienhypertexte"/>
+          <w:hyperlink w:anchor="_Toc181572063" w:history="1">
+            <w:r>
+              <w:rPr>
+                <w:rStyle w:val="Hyperlink"/>
                 <w:noProof/>
               </w:rPr>
               <w:t>Planification</w:t>
@@ -257,7 +280,7 @@
                 <w:noProof/>
                 <w:webHidden/>
               </w:rPr>
-              <w:instrText xml:space="preserve"> PAGEREF _Toc181198305 \h </w:instrText>
+              <w:instrText xml:space="preserve"> PAGEREF _Toc181572063 \h </w:instrText>
             </w:r>
             <w:r>
               <w:rPr>
@@ -277,7 +300,7 @@
                 <w:noProof/>
                 <w:webHidden/>
               </w:rPr>
-              <w:t>1</w:t>
+              <w:t>2</w:t>
             </w:r>
             <w:r>
               <w:rPr>
@@ -290,20 +313,22 @@
         </w:p>
         <w:p>
           <w:pPr>
-            <w:pStyle w:val="TM1"/>
+            <w:pStyle w:val="TOC1"/>
             <w:tabs>
               <w:tab w:val="right" w:leader="dot" w:pos="9062"/>
             </w:tabs>
             <w:rPr>
               <w:rFonts w:eastAsiaTheme="minorEastAsia"/>
               <w:noProof/>
-              <w:lang w:eastAsia="fr-CH"/>
+              <w:sz w:val="24"/>
+              <w:szCs w:val="24"/>
+              <w:lang w:val="en-CH" w:eastAsia="en-CH"/>
             </w:rPr>
           </w:pPr>
-          <w:hyperlink w:anchor="_Toc181198306" w:history="1">
-            <w:r>
-              <w:rPr>
-                <w:rStyle w:val="Lienhypertexte"/>
+          <w:hyperlink w:anchor="_Toc181572064" w:history="1">
+            <w:r>
+              <w:rPr>
+                <w:rStyle w:val="Hyperlink"/>
                 <w:noProof/>
               </w:rPr>
               <w:t>Rapport de tests</w:t>
@@ -327,7 +352,7 @@
                 <w:noProof/>
                 <w:webHidden/>
               </w:rPr>
-              <w:instrText xml:space="preserve"> PAGEREF _Toc181198306 \h </w:instrText>
+              <w:instrText xml:space="preserve"> PAGEREF _Toc181572064 \h </w:instrText>
             </w:r>
             <w:r>
               <w:rPr>
@@ -347,7 +372,7 @@
                 <w:noProof/>
                 <w:webHidden/>
               </w:rPr>
-              <w:t>1</w:t>
+              <w:t>2</w:t>
             </w:r>
             <w:r>
               <w:rPr>
@@ -360,25 +385,25 @@
         </w:p>
         <w:p>
           <w:pPr>
-            <w:pStyle w:val="TM1"/>
+            <w:pStyle w:val="TOC2"/>
             <w:tabs>
               <w:tab w:val="right" w:leader="dot" w:pos="9062"/>
             </w:tabs>
             <w:rPr>
               <w:rFonts w:eastAsiaTheme="minorEastAsia"/>
               <w:noProof/>
-              <w:lang w:eastAsia="fr-CH"/>
+              <w:sz w:val="24"/>
+              <w:szCs w:val="24"/>
+              <w:lang w:val="en-CH" w:eastAsia="en-CH"/>
             </w:rPr>
           </w:pPr>
-          <w:hyperlink w:anchor="_Toc181198307" w:history="1">
-            <w:r>
-              <w:rPr>
-                <w:rStyle w:val="Lienhypertexte"/>
-                <w:rFonts w:eastAsia="Times New Roman"/>
-                <w:noProof/>
-                <w:lang w:eastAsia="fr-CH"/>
-              </w:rPr>
-              <w:t>Journal de travail</w:t>
+          <w:hyperlink w:anchor="_Toc181572065" w:history="1">
+            <w:r>
+              <w:rPr>
+                <w:rStyle w:val="Hyperlink"/>
+                <w:noProof/>
+              </w:rPr>
+              <w:t>Tests UI</w:t>
             </w:r>
             <w:r>
               <w:rPr>
@@ -399,7 +424,7 @@
                 <w:noProof/>
                 <w:webHidden/>
               </w:rPr>
-              <w:instrText xml:space="preserve"> PAGEREF _Toc181198307 \h </w:instrText>
+              <w:instrText xml:space="preserve"> PAGEREF _Toc181572065 \h </w:instrText>
             </w:r>
             <w:r>
               <w:rPr>
@@ -419,7 +444,7 @@
                 <w:noProof/>
                 <w:webHidden/>
               </w:rPr>
-              <w:t>1</w:t>
+              <w:t>2</w:t>
             </w:r>
             <w:r>
               <w:rPr>
@@ -432,25 +457,27 @@
         </w:p>
         <w:p>
           <w:pPr>
-            <w:pStyle w:val="TM1"/>
+            <w:pStyle w:val="TOC1"/>
             <w:tabs>
               <w:tab w:val="right" w:leader="dot" w:pos="9062"/>
             </w:tabs>
             <w:rPr>
               <w:rFonts w:eastAsiaTheme="minorEastAsia"/>
               <w:noProof/>
-              <w:lang w:eastAsia="fr-CH"/>
+              <w:sz w:val="24"/>
+              <w:szCs w:val="24"/>
+              <w:lang w:val="en-CH" w:eastAsia="en-CH"/>
             </w:rPr>
           </w:pPr>
-          <w:hyperlink w:anchor="_Toc181198308" w:history="1">
-            <w:r>
-              <w:rPr>
-                <w:rStyle w:val="Lienhypertexte"/>
+          <w:hyperlink w:anchor="_Toc181572066" w:history="1">
+            <w:r>
+              <w:rPr>
+                <w:rStyle w:val="Hyperlink"/>
                 <w:rFonts w:eastAsia="Times New Roman"/>
                 <w:noProof/>
                 <w:lang w:eastAsia="fr-CH"/>
               </w:rPr>
-              <w:t>Chapitre explicatif de l’usage fait de l’IA dans ce projet</w:t>
+              <w:t>Journal de travail</w:t>
             </w:r>
             <w:r>
               <w:rPr>
@@ -471,7 +498,7 @@
                 <w:noProof/>
                 <w:webHidden/>
               </w:rPr>
-              <w:instrText xml:space="preserve"> PAGEREF _Toc181198308 \h </w:instrText>
+              <w:instrText xml:space="preserve"> PAGEREF _Toc181572066 \h </w:instrText>
             </w:r>
             <w:r>
               <w:rPr>
@@ -491,7 +518,7 @@
                 <w:noProof/>
                 <w:webHidden/>
               </w:rPr>
-              <w:t>1</w:t>
+              <w:t>3</w:t>
             </w:r>
             <w:r>
               <w:rPr>
@@ -504,20 +531,96 @@
         </w:p>
         <w:p>
           <w:pPr>
-            <w:pStyle w:val="TM1"/>
+            <w:pStyle w:val="TOC1"/>
             <w:tabs>
               <w:tab w:val="right" w:leader="dot" w:pos="9062"/>
             </w:tabs>
             <w:rPr>
               <w:rFonts w:eastAsiaTheme="minorEastAsia"/>
               <w:noProof/>
-              <w:lang w:eastAsia="fr-CH"/>
+              <w:sz w:val="24"/>
+              <w:szCs w:val="24"/>
+              <w:lang w:val="en-CH" w:eastAsia="en-CH"/>
             </w:rPr>
           </w:pPr>
-          <w:hyperlink w:anchor="_Toc181198309" w:history="1">
-            <w:r>
-              <w:rPr>
-                <w:rStyle w:val="Lienhypertexte"/>
+          <w:hyperlink w:anchor="_Toc181572067" w:history="1">
+            <w:r>
+              <w:rPr>
+                <w:rStyle w:val="Hyperlink"/>
+                <w:rFonts w:eastAsia="Times New Roman"/>
+                <w:noProof/>
+                <w:lang w:eastAsia="fr-CH"/>
+              </w:rPr>
+              <w:t>Chapitre explicatif de l’usage fait de l’IA dans ce projet</w:t>
+            </w:r>
+            <w:r>
+              <w:rPr>
+                <w:noProof/>
+                <w:webHidden/>
+              </w:rPr>
+              <w:tab/>
+            </w:r>
+            <w:r>
+              <w:rPr>
+                <w:noProof/>
+                <w:webHidden/>
+              </w:rPr>
+              <w:fldChar w:fldCharType="begin"/>
+            </w:r>
+            <w:r>
+              <w:rPr>
+                <w:noProof/>
+                <w:webHidden/>
+              </w:rPr>
+              <w:instrText xml:space="preserve"> PAGEREF _Toc181572067 \h </w:instrText>
+            </w:r>
+            <w:r>
+              <w:rPr>
+                <w:noProof/>
+                <w:webHidden/>
+              </w:rPr>
+            </w:r>
+            <w:r>
+              <w:rPr>
+                <w:noProof/>
+                <w:webHidden/>
+              </w:rPr>
+              <w:fldChar w:fldCharType="separate"/>
+            </w:r>
+            <w:r>
+              <w:rPr>
+                <w:noProof/>
+                <w:webHidden/>
+              </w:rPr>
+              <w:t>3</w:t>
+            </w:r>
+            <w:r>
+              <w:rPr>
+                <w:noProof/>
+                <w:webHidden/>
+              </w:rPr>
+              <w:fldChar w:fldCharType="end"/>
+            </w:r>
+          </w:hyperlink>
+        </w:p>
+        <w:p>
+          <w:pPr>
+            <w:pStyle w:val="TOC1"/>
+            <w:tabs>
+              <w:tab w:val="right" w:leader="dot" w:pos="9062"/>
+            </w:tabs>
+            <w:rPr>
+              <w:rFonts w:eastAsiaTheme="minorEastAsia"/>
+              <w:noProof/>
+              <w:sz w:val="24"/>
+              <w:szCs w:val="24"/>
+              <w:lang w:val="en-CH" w:eastAsia="en-CH"/>
+            </w:rPr>
+          </w:pPr>
+          <w:hyperlink w:anchor="_Toc181572068" w:history="1">
+            <w:r>
+              <w:rPr>
+                <w:rStyle w:val="Hyperlink"/>
                 <w:noProof/>
               </w:rPr>
               <w:t>Conclusion</w:t>
@@ -541,7 +644,7 @@
                 <w:noProof/>
                 <w:webHidden/>
               </w:rPr>
-              <w:instrText xml:space="preserve"> PAGEREF _Toc181198309 \h </w:instrText>
+              <w:instrText xml:space="preserve"> PAGEREF _Toc181572068 \h </w:instrText>
             </w:r>
             <w:r>
               <w:rPr>
@@ -561,7 +664,7 @@
                 <w:noProof/>
                 <w:webHidden/>
               </w:rPr>
-              <w:t>1</w:t>
+              <w:t>3</w:t>
             </w:r>
             <w:r>
               <w:rPr>
@@ -601,9 +704,24 @@
     </w:p>
     <w:p>
       <w:pPr>
-        <w:pStyle w:val="Titre1"/>
-      </w:pPr>
-      <w:bookmarkStart w:id="0" w:name="_Toc181198304"/>
+        <w:shd w:val="clear" w:color="auto" w:fill="FFFFFF"/>
+        <w:spacing w:before="100" w:beforeAutospacing="1" w:after="100" w:afterAutospacing="1" w:line="240" w:lineRule="auto"/>
+        <w:rPr>
+          <w:rFonts w:ascii="Arial" w:eastAsia="Times New Roman" w:hAnsi="Arial" w:cs="Arial"/>
+          <w:color w:val="242424"/>
+          <w:kern w:val="0"/>
+          <w:sz w:val="21"/>
+          <w:szCs w:val="21"/>
+          <w:lang w:eastAsia="fr-CH"/>
+          <w14:ligatures w14:val="none"/>
+        </w:rPr>
+      </w:pPr>
+    </w:p>
+    <w:p>
+      <w:pPr>
+        <w:pStyle w:val="Heading1"/>
+      </w:pPr>
+      <w:bookmarkStart w:id="0" w:name="_Toc181572062"/>
       <w:r>
         <w:t>Introduction</w:t>
       </w:r>
@@ -611,16 +729,40 @@
     </w:p>
     <w:p>
       <w:r>
-        <w:t>Ce projet as</w:t>
-      </w:r>
-      <w:r>
-        <w:t xml:space="preserve"> pour but de créer une application Windows Forms qui permet d’afficher à un utilisateur un graphique depuis des données, en utilisant le package </w:t>
-      </w:r>
-      <w:proofErr w:type="spellStart"/>
-      <w:r>
-        <w:t>ScottPlot</w:t>
-      </w:r>
-      <w:proofErr w:type="spellEnd"/>
+        <w:t xml:space="preserve">Ce projet </w:t>
+      </w:r>
+      <w:r>
+        <w:t>a</w:t>
+      </w:r>
+      <w:r>
+        <w:t xml:space="preserve"> pour but de créer </w:t>
+      </w:r>
+      <w:r>
+        <w:t xml:space="preserve">une application visuelle </w:t>
+      </w:r>
+      <w:r>
+        <w:t xml:space="preserve">qui permet d’afficher à un utilisateur un graphique </w:t>
+      </w:r>
+      <w:r>
+        <w:t xml:space="preserve">de type plot line </w:t>
+      </w:r>
+      <w:r>
+        <w:t>depuis des données</w:t>
+      </w:r>
+      <w:r>
+        <w:t xml:space="preserve"> venant de fichiers CSV.</w:t>
+      </w:r>
+    </w:p>
+    <w:p>
+      <w:r>
+        <w:t xml:space="preserve">J’ai utilisé Windows Forms comme interface graphique, et </w:t>
+      </w:r>
+      <w:r>
+        <w:t>le package ScottPlot</w:t>
+      </w:r>
+      <w:r>
+        <w:t xml:space="preserve"> pour m’aider à créer des graphiques depuis des données CSV</w:t>
+      </w:r>
       <w:r>
         <w:t>.</w:t>
       </w:r>
@@ -628,9 +770,9 @@
     <w:p/>
     <w:p>
       <w:pPr>
-        <w:pStyle w:val="Titre1"/>
-      </w:pPr>
-      <w:bookmarkStart w:id="1" w:name="_Toc181198305"/>
+        <w:pStyle w:val="Heading1"/>
+      </w:pPr>
+      <w:bookmarkStart w:id="1" w:name="_Toc181572063"/>
       <w:r>
         <w:t>Planification</w:t>
       </w:r>
@@ -656,26 +798,145 @@
     <w:p/>
     <w:p>
       <w:pPr>
-        <w:pStyle w:val="Titre1"/>
-      </w:pPr>
-      <w:bookmarkStart w:id="4" w:name="_Toc181198306"/>
+        <w:pStyle w:val="Heading1"/>
+      </w:pPr>
+      <w:bookmarkStart w:id="4" w:name="_Toc181572064"/>
       <w:r>
         <w:t>Rapport de tests</w:t>
       </w:r>
       <w:bookmarkEnd w:id="3"/>
       <w:bookmarkEnd w:id="4"/>
     </w:p>
+    <w:p>
+      <w:pPr>
+        <w:pStyle w:val="Heading2"/>
+      </w:pPr>
+      <w:bookmarkStart w:id="5" w:name="_Toc181572065"/>
+      <w:r>
+        <w:t>Tests UI</w:t>
+      </w:r>
+      <w:bookmarkEnd w:id="5"/>
+    </w:p>
+    <w:p>
+      <w:r>
+        <w:t>Lorsque</w:t>
+      </w:r>
+      <w:r>
+        <w:t xml:space="preserve"> je lance le programme</w:t>
+      </w:r>
+      <w:r>
+        <w:t xml:space="preserve"> et que mon dossier par défaut ne contient pas de CSVs, un message d’erreur s’affiche.</w:t>
+      </w:r>
+    </w:p>
+    <w:p>
+      <w:r>
+        <w:t>Lorsque je lance le programme</w:t>
+      </w:r>
+      <w:r>
+        <w:t xml:space="preserve"> et que deux CSVs présents dans mon dossier par défaut n’ont pas la même valeur de monnaie,</w:t>
+      </w:r>
+      <w:r>
+        <w:t xml:space="preserve"> </w:t>
+      </w:r>
+      <w:r>
+        <w:t>un message d’erreur s’affiche.</w:t>
+      </w:r>
+    </w:p>
+    <w:p>
+      <w:r>
+        <w:t xml:space="preserve">Lorsque je lance le programme et </w:t>
+      </w:r>
+      <w:r>
+        <w:t xml:space="preserve">qu’un des </w:t>
+      </w:r>
+      <w:r>
+        <w:t xml:space="preserve">CSVs présent dans mon dossier par défaut </w:t>
+      </w:r>
+      <w:r>
+        <w:t>n’a</w:t>
+      </w:r>
+      <w:r>
+        <w:t xml:space="preserve"> pas la même valeur de monnaie</w:t>
+      </w:r>
+      <w:r>
+        <w:t xml:space="preserve"> dans toutes les cases de son champ de monnaie</w:t>
+      </w:r>
+      <w:r>
+        <w:t>,</w:t>
+      </w:r>
+      <w:r>
+        <w:t xml:space="preserve"> </w:t>
+      </w:r>
+      <w:r>
+        <w:t>un message d’erreur s’affiche.</w:t>
+      </w:r>
+    </w:p>
+    <w:p>
+      <w:r>
+        <w:t>Lorsque je lance le programme et que mes informations sont correctes,</w:t>
+      </w:r>
+      <w:r>
+        <w:t xml:space="preserve"> le prix par unité (Price per unit) doit être affiché à gauche du Plot Line avec entre parenthèses le type de monnaie utilisé.</w:t>
+      </w:r>
+    </w:p>
+    <w:p>
+      <w:r>
+        <w:lastRenderedPageBreak/>
+        <w:t xml:space="preserve">Lorsque </w:t>
+      </w:r>
+      <w:r>
+        <w:t>je lance le programme et que mes informations sont correctes, les données venant des CSVs doivent être afficher dans le Plot Line.</w:t>
+      </w:r>
+    </w:p>
+    <w:p>
+      <w:r>
+        <w:t xml:space="preserve">Lorsque je lance le programme et que mes informations sont </w:t>
+      </w:r>
+      <w:r>
+        <w:t>correctes</w:t>
+      </w:r>
+      <w:r>
+        <w:t xml:space="preserve">, </w:t>
+      </w:r>
+      <w:r>
+        <w:t>les données du Plot Line doivent être présents dans une Légende.</w:t>
+      </w:r>
+    </w:p>
+    <w:p>
+      <w:r>
+        <w:t xml:space="preserve">Lorsque je lance le programme et que mes informations sont </w:t>
+      </w:r>
+      <w:r>
+        <w:t>correctes</w:t>
+      </w:r>
+      <w:r>
+        <w:t>,</w:t>
+      </w:r>
+      <w:r>
+        <w:t xml:space="preserve"> une liste à cocher qui contient les noms présents dans la Légende doit s’afficher à droite de la fenêtre.</w:t>
+      </w:r>
+    </w:p>
+    <w:p>
+      <w:r>
+        <w:t xml:space="preserve">Lorsque je </w:t>
+      </w:r>
+      <w:r>
+        <w:t xml:space="preserve">clique sur un élément de la liste à cocher, la métrique </w:t>
+      </w:r>
+      <w:r>
+        <w:t>avec le même nom que l’élément doit disparaître si la case à coché était coché, ou apparaître si elle ne l’était pas.</w:t>
+      </w:r>
+    </w:p>
     <w:p/>
-    <w:p/>
-    <w:p>
-      <w:pPr>
-        <w:pStyle w:val="Titre1"/>
+    <w:p>
+      <w:pPr>
+        <w:pStyle w:val="Heading1"/>
         <w:rPr>
           <w:rFonts w:ascii="Segoe UI" w:eastAsia="Times New Roman" w:hAnsi="Segoe UI" w:cs="Segoe UI"/>
           <w:lang w:eastAsia="fr-CH"/>
         </w:rPr>
       </w:pPr>
-      <w:bookmarkStart w:id="5" w:name="_Toc181198307"/>
+      <w:bookmarkStart w:id="6" w:name="_Toc181572066"/>
       <w:r>
         <w:rPr>
           <w:rFonts w:eastAsia="Times New Roman"/>
@@ -683,7 +944,7 @@
         </w:rPr>
         <w:t>Journal de travail</w:t>
       </w:r>
-      <w:bookmarkEnd w:id="5"/>
+      <w:bookmarkEnd w:id="6"/>
     </w:p>
     <w:p>
       <w:r>
@@ -703,17 +964,15 @@
       </w:r>
     </w:p>
     <w:p/>
-    <w:p/>
-    <w:p/>
-    <w:p>
-      <w:pPr>
-        <w:pStyle w:val="Titre1"/>
+    <w:p>
+      <w:pPr>
+        <w:pStyle w:val="Heading1"/>
         <w:rPr>
           <w:rFonts w:ascii="Segoe UI" w:eastAsia="Times New Roman" w:hAnsi="Segoe UI" w:cs="Segoe UI"/>
           <w:lang w:eastAsia="fr-CH"/>
         </w:rPr>
       </w:pPr>
-      <w:bookmarkStart w:id="6" w:name="_Toc181198308"/>
+      <w:bookmarkStart w:id="7" w:name="_Toc181572067"/>
       <w:r>
         <w:rPr>
           <w:rFonts w:eastAsia="Times New Roman"/>
@@ -721,7 +980,7 @@
         </w:rPr>
         <w:t>Chapitre explicatif de l’usage fait de l’IA dans ce projet</w:t>
       </w:r>
-      <w:bookmarkEnd w:id="6"/>
+      <w:bookmarkEnd w:id="7"/>
       <w:r>
         <w:rPr>
           <w:rFonts w:eastAsia="Times New Roman"/>
@@ -737,22 +996,57 @@
     </w:p>
     <w:p>
       <w:pPr>
-        <w:pStyle w:val="Titre1"/>
-      </w:pPr>
-      <w:bookmarkStart w:id="7" w:name="_Toc181191241"/>
-      <w:bookmarkStart w:id="8" w:name="_Toc181198309"/>
+        <w:pStyle w:val="Heading1"/>
+      </w:pPr>
+      <w:bookmarkStart w:id="8" w:name="_Toc181191241"/>
+      <w:bookmarkStart w:id="9" w:name="_Toc181572068"/>
       <w:r>
         <w:t>Conclusion</w:t>
       </w:r>
-      <w:bookmarkEnd w:id="7"/>
       <w:bookmarkEnd w:id="8"/>
+      <w:bookmarkEnd w:id="9"/>
     </w:p>
     <w:p>
       <w:r>
         <w:t xml:space="preserve">Ce projet </w:t>
       </w:r>
       <w:r>
-        <w:t xml:space="preserve">m’a beaucoup plus, probablement car il est fait en majeur partie de code C# ce qui </w:t>
+        <w:t>m’a beaucoup plu</w:t>
+      </w:r>
+      <w:r>
+        <w:t xml:space="preserve">s car il était en grade partie constituer de programmation </w:t>
+      </w:r>
+      <w:r>
+        <w:t>Objet, malheureusement</w:t>
+      </w:r>
+      <w:r>
+        <w:t xml:space="preserve"> j’ai us de nombreux problèmes en particulier avec l</w:t>
+      </w:r>
+      <w:r>
+        <w:t>a classe CheckBoxList et</w:t>
+      </w:r>
+      <w:r>
+        <w:t xml:space="preserve"> la suppression de scatterline individuel, mais j’ai finalement </w:t>
+      </w:r>
+      <w:r>
+        <w:t>réussi</w:t>
+      </w:r>
+      <w:r>
+        <w:t xml:space="preserve"> à régler </w:t>
+      </w:r>
+      <w:r>
+        <w:t>tous</w:t>
+      </w:r>
+      <w:r>
+        <w:t xml:space="preserve"> ces problèmes</w:t>
+      </w:r>
+      <w:r>
+        <w:t>.</w:t>
+      </w:r>
+    </w:p>
+    <w:p>
+      <w:r>
+        <w:t>Je suis donc satisfaite de mon travail et résultat, bien qu’il soit rendu un peu en retard.</w:t>
       </w:r>
     </w:p>
     <w:p/>
@@ -769,7 +1063,7 @@
 </file>
 
 <file path=word/endnotes.xml><?xml version="1.0" encoding="utf-8"?>
-<w:endnotes xmlns:wpc="http://schemas.microsoft.com/office/word/2010/wordprocessingCanvas" xmlns:cx="http://schemas.microsoft.com/office/drawing/2014/chartex" xmlns:cx1="http://schemas.microsoft.com/office/drawing/2015/9/8/chartex" xmlns:cx2="http://schemas.microsoft.com/office/drawing/2015/10/21/chartex" xmlns:cx3="http://schemas.microsoft.com/office/drawing/2016/5/9/chartex" xmlns:cx4="http://schemas.microsoft.com/office/drawing/2016/5/10/chartex" xmlns:cx5="http://schemas.microsoft.com/office/drawing/2016/5/11/chartex" xmlns:cx6="http://schemas.microsoft.com/office/drawing/2016/5/12/chartex" xmlns:cx7="http://schemas.microsoft.com/office/drawing/2016/5/13/chartex" xmlns:cx8="http://schemas.microsoft.com/office/drawing/2016/5/14/chartex" xmlns:mc="http://schemas.openxmlformats.org/markup-compatibility/2006" xmlns:aink="http://schemas.microsoft.com/office/drawing/2016/ink" xmlns:am3d="http://schemas.microsoft.com/office/drawing/2017/model3d" xmlns:o="urn:schemas-microsoft-com:office:office" xmlns:oel="http://schemas.microsoft.com/office/2019/extlst" xmlns:r="http://schemas.openxmlformats.org/officeDocument/2006/relationships" xmlns:m="http://schemas.openxmlformats.org/officeDocument/2006/math" xmlns:v="urn:schemas-microsoft-com:vml" xmlns:wp14="http://schemas.microsoft.com/office/word/2010/wordprocessingDrawing" xmlns:wp="http://schemas.openxmlformats.org/drawingml/2006/wordprocessingDrawing" xmlns:w10="urn:schemas-microsoft-com:office:word" xmlns:w="http://schemas.openxmlformats.org/wordprocessingml/2006/main" xmlns:w14="http://schemas.microsoft.com/office/word/2010/wordml" xmlns:w15="http://schemas.microsoft.com/office/word/2012/wordml" xmlns:w16cex="http://schemas.microsoft.com/office/word/2018/wordml/cex" xmlns:w16cid="http://schemas.microsoft.com/office/word/2016/wordml/cid" xmlns:w16="http://schemas.microsoft.com/office/word/2018/wordml" xmlns:w16sdtdh="http://schemas.microsoft.com/office/word/2020/wordml/sdtdatahash" xmlns:w16se="http://schemas.microsoft.com/office/word/2015/wordml/symex" xmlns:wpg="http://schemas.microsoft.com/office/word/2010/wordprocessingGroup" xmlns:wpi="http://schemas.microsoft.com/office/word/2010/wordprocessingInk" xmlns:wne="http://schemas.microsoft.com/office/word/2006/wordml" xmlns:wps="http://schemas.microsoft.com/office/word/2010/wordprocessingShape" mc:Ignorable="w14 w15 w16se w16cid w16 w16cex w16sdtdh wp14">
+<w:endnotes xmlns:wpc="http://schemas.microsoft.com/office/word/2010/wordprocessingCanvas" xmlns:cx="http://schemas.microsoft.com/office/drawing/2014/chartex" xmlns:cx1="http://schemas.microsoft.com/office/drawing/2015/9/8/chartex" xmlns:cx2="http://schemas.microsoft.com/office/drawing/2015/10/21/chartex" xmlns:cx3="http://schemas.microsoft.com/office/drawing/2016/5/9/chartex" xmlns:cx4="http://schemas.microsoft.com/office/drawing/2016/5/10/chartex" xmlns:cx5="http://schemas.microsoft.com/office/drawing/2016/5/11/chartex" xmlns:cx6="http://schemas.microsoft.com/office/drawing/2016/5/12/chartex" xmlns:cx7="http://schemas.microsoft.com/office/drawing/2016/5/13/chartex" xmlns:cx8="http://schemas.microsoft.com/office/drawing/2016/5/14/chartex" xmlns:mc="http://schemas.openxmlformats.org/markup-compatibility/2006" xmlns:aink="http://schemas.microsoft.com/office/drawing/2016/ink" xmlns:am3d="http://schemas.microsoft.com/office/drawing/2017/model3d" xmlns:o="urn:schemas-microsoft-com:office:office" xmlns:oel="http://schemas.microsoft.com/office/2019/extlst" xmlns:r="http://schemas.openxmlformats.org/officeDocument/2006/relationships" xmlns:m="http://schemas.openxmlformats.org/officeDocument/2006/math" xmlns:v="urn:schemas-microsoft-com:vml" xmlns:wp14="http://schemas.microsoft.com/office/word/2010/wordprocessingDrawing" xmlns:wp="http://schemas.openxmlformats.org/drawingml/2006/wordprocessingDrawing" xmlns:w10="urn:schemas-microsoft-com:office:word" xmlns:w="http://schemas.openxmlformats.org/wordprocessingml/2006/main" xmlns:w14="http://schemas.microsoft.com/office/word/2010/wordml" xmlns:w15="http://schemas.microsoft.com/office/word/2012/wordml" xmlns:w16cex="http://schemas.microsoft.com/office/word/2018/wordml/cex" xmlns:w16cid="http://schemas.microsoft.com/office/word/2016/wordml/cid" xmlns:w16="http://schemas.microsoft.com/office/word/2018/wordml" xmlns:w16du="http://schemas.microsoft.com/office/word/2023/wordml/word16du" xmlns:w16sdtdh="http://schemas.microsoft.com/office/word/2020/wordml/sdtdatahash" xmlns:w16se="http://schemas.microsoft.com/office/word/2015/wordml/symex" xmlns:wpg="http://schemas.microsoft.com/office/word/2010/wordprocessingGroup" xmlns:wpi="http://schemas.microsoft.com/office/word/2010/wordprocessingInk" xmlns:wne="http://schemas.microsoft.com/office/word/2006/wordml" xmlns:wps="http://schemas.microsoft.com/office/word/2010/wordprocessingShape" mc:Ignorable="w14 w15 w16se w16cid w16 w16cex w16sdtdh w16du wp14">
   <w:endnote w:type="separator" w:id="-1">
     <w:p>
       <w:pPr>
@@ -794,10 +1088,10 @@
 </file>
 
 <file path=word/footer1.xml><?xml version="1.0" encoding="utf-8"?>
-<w:ftr xmlns:wpc="http://schemas.microsoft.com/office/word/2010/wordprocessingCanvas" xmlns:cx="http://schemas.microsoft.com/office/drawing/2014/chartex" xmlns:cx1="http://schemas.microsoft.com/office/drawing/2015/9/8/chartex" xmlns:cx2="http://schemas.microsoft.com/office/drawing/2015/10/21/chartex" xmlns:cx3="http://schemas.microsoft.com/office/drawing/2016/5/9/chartex" xmlns:cx4="http://schemas.microsoft.com/office/drawing/2016/5/10/chartex" xmlns:cx5="http://schemas.microsoft.com/office/drawing/2016/5/11/chartex" xmlns:cx6="http://schemas.microsoft.com/office/drawing/2016/5/12/chartex" xmlns:cx7="http://schemas.microsoft.com/office/drawing/2016/5/13/chartex" xmlns:cx8="http://schemas.microsoft.com/office/drawing/2016/5/14/chartex" xmlns:mc="http://schemas.openxmlformats.org/markup-compatibility/2006" xmlns:aink="http://schemas.microsoft.com/office/drawing/2016/ink" xmlns:am3d="http://schemas.microsoft.com/office/drawing/2017/model3d" xmlns:o="urn:schemas-microsoft-com:office:office" xmlns:oel="http://schemas.microsoft.com/office/2019/extlst" xmlns:r="http://schemas.openxmlformats.org/officeDocument/2006/relationships" xmlns:m="http://schemas.openxmlformats.org/officeDocument/2006/math" xmlns:v="urn:schemas-microsoft-com:vml" xmlns:wp14="http://schemas.microsoft.com/office/word/2010/wordprocessingDrawing" xmlns:wp="http://schemas.openxmlformats.org/drawingml/2006/wordprocessingDrawing" xmlns:w10="urn:schemas-microsoft-com:office:word" xmlns:w="http://schemas.openxmlformats.org/wordprocessingml/2006/main" xmlns:w14="http://schemas.microsoft.com/office/word/2010/wordml" xmlns:w15="http://schemas.microsoft.com/office/word/2012/wordml" xmlns:w16cex="http://schemas.microsoft.com/office/word/2018/wordml/cex" xmlns:w16cid="http://schemas.microsoft.com/office/word/2016/wordml/cid" xmlns:w16="http://schemas.microsoft.com/office/word/2018/wordml" xmlns:w16sdtdh="http://schemas.microsoft.com/office/word/2020/wordml/sdtdatahash" xmlns:w16se="http://schemas.microsoft.com/office/word/2015/wordml/symex" xmlns:wpg="http://schemas.microsoft.com/office/word/2010/wordprocessingGroup" xmlns:wpi="http://schemas.microsoft.com/office/word/2010/wordprocessingInk" xmlns:wne="http://schemas.microsoft.com/office/word/2006/wordml" xmlns:wps="http://schemas.microsoft.com/office/word/2010/wordprocessingShape" mc:Ignorable="w14 w15 w16se w16cid w16 w16cex w16sdtdh wp14">
+<w:ftr xmlns:wpc="http://schemas.microsoft.com/office/word/2010/wordprocessingCanvas" xmlns:cx="http://schemas.microsoft.com/office/drawing/2014/chartex" xmlns:cx1="http://schemas.microsoft.com/office/drawing/2015/9/8/chartex" xmlns:cx2="http://schemas.microsoft.com/office/drawing/2015/10/21/chartex" xmlns:cx3="http://schemas.microsoft.com/office/drawing/2016/5/9/chartex" xmlns:cx4="http://schemas.microsoft.com/office/drawing/2016/5/10/chartex" xmlns:cx5="http://schemas.microsoft.com/office/drawing/2016/5/11/chartex" xmlns:cx6="http://schemas.microsoft.com/office/drawing/2016/5/12/chartex" xmlns:cx7="http://schemas.microsoft.com/office/drawing/2016/5/13/chartex" xmlns:cx8="http://schemas.microsoft.com/office/drawing/2016/5/14/chartex" xmlns:mc="http://schemas.openxmlformats.org/markup-compatibility/2006" xmlns:aink="http://schemas.microsoft.com/office/drawing/2016/ink" xmlns:am3d="http://schemas.microsoft.com/office/drawing/2017/model3d" xmlns:o="urn:schemas-microsoft-com:office:office" xmlns:oel="http://schemas.microsoft.com/office/2019/extlst" xmlns:r="http://schemas.openxmlformats.org/officeDocument/2006/relationships" xmlns:m="http://schemas.openxmlformats.org/officeDocument/2006/math" xmlns:v="urn:schemas-microsoft-com:vml" xmlns:wp14="http://schemas.microsoft.com/office/word/2010/wordprocessingDrawing" xmlns:wp="http://schemas.openxmlformats.org/drawingml/2006/wordprocessingDrawing" xmlns:w10="urn:schemas-microsoft-com:office:word" xmlns:w="http://schemas.openxmlformats.org/wordprocessingml/2006/main" xmlns:w14="http://schemas.microsoft.com/office/word/2010/wordml" xmlns:w15="http://schemas.microsoft.com/office/word/2012/wordml" xmlns:w16cex="http://schemas.microsoft.com/office/word/2018/wordml/cex" xmlns:w16cid="http://schemas.microsoft.com/office/word/2016/wordml/cid" xmlns:w16="http://schemas.microsoft.com/office/word/2018/wordml" xmlns:w16du="http://schemas.microsoft.com/office/word/2023/wordml/word16du" xmlns:w16sdtdh="http://schemas.microsoft.com/office/word/2020/wordml/sdtdatahash" xmlns:w16se="http://schemas.microsoft.com/office/word/2015/wordml/symex" xmlns:wpg="http://schemas.microsoft.com/office/word/2010/wordprocessingGroup" xmlns:wpi="http://schemas.microsoft.com/office/word/2010/wordprocessingInk" xmlns:wne="http://schemas.microsoft.com/office/word/2006/wordml" xmlns:wps="http://schemas.microsoft.com/office/word/2010/wordprocessingShape" mc:Ignorable="w14 w15 w16se w16cid w16 w16cex w16sdtdh w16du wp14">
   <w:p>
     <w:pPr>
-      <w:pStyle w:val="Pieddepage"/>
+      <w:pStyle w:val="Footer"/>
       <w:jc w:val="center"/>
       <w:rPr>
         <w:caps/>
@@ -843,14 +1137,14 @@
   </w:p>
   <w:p>
     <w:pPr>
-      <w:pStyle w:val="Pieddepage"/>
+      <w:pStyle w:val="Footer"/>
     </w:pPr>
   </w:p>
 </w:ftr>
 </file>
 
 <file path=word/footnotes.xml><?xml version="1.0" encoding="utf-8"?>
-<w:footnotes xmlns:wpc="http://schemas.microsoft.com/office/word/2010/wordprocessingCanvas" xmlns:cx="http://schemas.microsoft.com/office/drawing/2014/chartex" xmlns:cx1="http://schemas.microsoft.com/office/drawing/2015/9/8/chartex" xmlns:cx2="http://schemas.microsoft.com/office/drawing/2015/10/21/chartex" xmlns:cx3="http://schemas.microsoft.com/office/drawing/2016/5/9/chartex" xmlns:cx4="http://schemas.microsoft.com/office/drawing/2016/5/10/chartex" xmlns:cx5="http://schemas.microsoft.com/office/drawing/2016/5/11/chartex" xmlns:cx6="http://schemas.microsoft.com/office/drawing/2016/5/12/chartex" xmlns:cx7="http://schemas.microsoft.com/office/drawing/2016/5/13/chartex" xmlns:cx8="http://schemas.microsoft.com/office/drawing/2016/5/14/chartex" xmlns:mc="http://schemas.openxmlformats.org/markup-compatibility/2006" xmlns:aink="http://schemas.microsoft.com/office/drawing/2016/ink" xmlns:am3d="http://schemas.microsoft.com/office/drawing/2017/model3d" xmlns:o="urn:schemas-microsoft-com:office:office" xmlns:oel="http://schemas.microsoft.com/office/2019/extlst" xmlns:r="http://schemas.openxmlformats.org/officeDocument/2006/relationships" xmlns:m="http://schemas.openxmlformats.org/officeDocument/2006/math" xmlns:v="urn:schemas-microsoft-com:vml" xmlns:wp14="http://schemas.microsoft.com/office/word/2010/wordprocessingDrawing" xmlns:wp="http://schemas.openxmlformats.org/drawingml/2006/wordprocessingDrawing" xmlns:w10="urn:schemas-microsoft-com:office:word" xmlns:w="http://schemas.openxmlformats.org/wordprocessingml/2006/main" xmlns:w14="http://schemas.microsoft.com/office/word/2010/wordml" xmlns:w15="http://schemas.microsoft.com/office/word/2012/wordml" xmlns:w16cex="http://schemas.microsoft.com/office/word/2018/wordml/cex" xmlns:w16cid="http://schemas.microsoft.com/office/word/2016/wordml/cid" xmlns:w16="http://schemas.microsoft.com/office/word/2018/wordml" xmlns:w16sdtdh="http://schemas.microsoft.com/office/word/2020/wordml/sdtdatahash" xmlns:w16se="http://schemas.microsoft.com/office/word/2015/wordml/symex" xmlns:wpg="http://schemas.microsoft.com/office/word/2010/wordprocessingGroup" xmlns:wpi="http://schemas.microsoft.com/office/word/2010/wordprocessingInk" xmlns:wne="http://schemas.microsoft.com/office/word/2006/wordml" xmlns:wps="http://schemas.microsoft.com/office/word/2010/wordprocessingShape" mc:Ignorable="w14 w15 w16se w16cid w16 w16cex w16sdtdh wp14">
+<w:footnotes xmlns:wpc="http://schemas.microsoft.com/office/word/2010/wordprocessingCanvas" xmlns:cx="http://schemas.microsoft.com/office/drawing/2014/chartex" xmlns:cx1="http://schemas.microsoft.com/office/drawing/2015/9/8/chartex" xmlns:cx2="http://schemas.microsoft.com/office/drawing/2015/10/21/chartex" xmlns:cx3="http://schemas.microsoft.com/office/drawing/2016/5/9/chartex" xmlns:cx4="http://schemas.microsoft.com/office/drawing/2016/5/10/chartex" xmlns:cx5="http://schemas.microsoft.com/office/drawing/2016/5/11/chartex" xmlns:cx6="http://schemas.microsoft.com/office/drawing/2016/5/12/chartex" xmlns:cx7="http://schemas.microsoft.com/office/drawing/2016/5/13/chartex" xmlns:cx8="http://schemas.microsoft.com/office/drawing/2016/5/14/chartex" xmlns:mc="http://schemas.openxmlformats.org/markup-compatibility/2006" xmlns:aink="http://schemas.microsoft.com/office/drawing/2016/ink" xmlns:am3d="http://schemas.microsoft.com/office/drawing/2017/model3d" xmlns:o="urn:schemas-microsoft-com:office:office" xmlns:oel="http://schemas.microsoft.com/office/2019/extlst" xmlns:r="http://schemas.openxmlformats.org/officeDocument/2006/relationships" xmlns:m="http://schemas.openxmlformats.org/officeDocument/2006/math" xmlns:v="urn:schemas-microsoft-com:vml" xmlns:wp14="http://schemas.microsoft.com/office/word/2010/wordprocessingDrawing" xmlns:wp="http://schemas.openxmlformats.org/drawingml/2006/wordprocessingDrawing" xmlns:w10="urn:schemas-microsoft-com:office:word" xmlns:w="http://schemas.openxmlformats.org/wordprocessingml/2006/main" xmlns:w14="http://schemas.microsoft.com/office/word/2010/wordml" xmlns:w15="http://schemas.microsoft.com/office/word/2012/wordml" xmlns:w16cex="http://schemas.microsoft.com/office/word/2018/wordml/cex" xmlns:w16cid="http://schemas.microsoft.com/office/word/2016/wordml/cid" xmlns:w16="http://schemas.microsoft.com/office/word/2018/wordml" xmlns:w16du="http://schemas.microsoft.com/office/word/2023/wordml/word16du" xmlns:w16sdtdh="http://schemas.microsoft.com/office/word/2020/wordml/sdtdatahash" xmlns:w16se="http://schemas.microsoft.com/office/word/2015/wordml/symex" xmlns:wpg="http://schemas.microsoft.com/office/word/2010/wordprocessingGroup" xmlns:wpi="http://schemas.microsoft.com/office/word/2010/wordprocessingInk" xmlns:wne="http://schemas.microsoft.com/office/word/2006/wordml" xmlns:wps="http://schemas.microsoft.com/office/word/2010/wordprocessingShape" mc:Ignorable="w14 w15 w16se w16cid w16 w16cex w16sdtdh w16du wp14">
   <w:footnote w:type="separator" w:id="-1">
     <w:p>
       <w:pPr>
@@ -875,10 +1169,10 @@
 </file>
 
 <file path=word/header1.xml><?xml version="1.0" encoding="utf-8"?>
-<w:hdr xmlns:wpc="http://schemas.microsoft.com/office/word/2010/wordprocessingCanvas" xmlns:cx="http://schemas.microsoft.com/office/drawing/2014/chartex" xmlns:cx1="http://schemas.microsoft.com/office/drawing/2015/9/8/chartex" xmlns:cx2="http://schemas.microsoft.com/office/drawing/2015/10/21/chartex" xmlns:cx3="http://schemas.microsoft.com/office/drawing/2016/5/9/chartex" xmlns:cx4="http://schemas.microsoft.com/office/drawing/2016/5/10/chartex" xmlns:cx5="http://schemas.microsoft.com/office/drawing/2016/5/11/chartex" xmlns:cx6="http://schemas.microsoft.com/office/drawing/2016/5/12/chartex" xmlns:cx7="http://schemas.microsoft.com/office/drawing/2016/5/13/chartex" xmlns:cx8="http://schemas.microsoft.com/office/drawing/2016/5/14/chartex" xmlns:mc="http://schemas.openxmlformats.org/markup-compatibility/2006" xmlns:aink="http://schemas.microsoft.com/office/drawing/2016/ink" xmlns:am3d="http://schemas.microsoft.com/office/drawing/2017/model3d" xmlns:o="urn:schemas-microsoft-com:office:office" xmlns:oel="http://schemas.microsoft.com/office/2019/extlst" xmlns:r="http://schemas.openxmlformats.org/officeDocument/2006/relationships" xmlns:m="http://schemas.openxmlformats.org/officeDocument/2006/math" xmlns:v="urn:schemas-microsoft-com:vml" xmlns:wp14="http://schemas.microsoft.com/office/word/2010/wordprocessingDrawing" xmlns:wp="http://schemas.openxmlformats.org/drawingml/2006/wordprocessingDrawing" xmlns:w10="urn:schemas-microsoft-com:office:word" xmlns:w="http://schemas.openxmlformats.org/wordprocessingml/2006/main" xmlns:w14="http://schemas.microsoft.com/office/word/2010/wordml" xmlns:w15="http://schemas.microsoft.com/office/word/2012/wordml" xmlns:w16cex="http://schemas.microsoft.com/office/word/2018/wordml/cex" xmlns:w16cid="http://schemas.microsoft.com/office/word/2016/wordml/cid" xmlns:w16="http://schemas.microsoft.com/office/word/2018/wordml" xmlns:w16sdtdh="http://schemas.microsoft.com/office/word/2020/wordml/sdtdatahash" xmlns:w16se="http://schemas.microsoft.com/office/word/2015/wordml/symex" xmlns:wpg="http://schemas.microsoft.com/office/word/2010/wordprocessingGroup" xmlns:wpi="http://schemas.microsoft.com/office/word/2010/wordprocessingInk" xmlns:wne="http://schemas.microsoft.com/office/word/2006/wordml" xmlns:wps="http://schemas.microsoft.com/office/word/2010/wordprocessingShape" mc:Ignorable="w14 w15 w16se w16cid w16 w16cex w16sdtdh wp14">
+<w:hdr xmlns:wpc="http://schemas.microsoft.com/office/word/2010/wordprocessingCanvas" xmlns:cx="http://schemas.microsoft.com/office/drawing/2014/chartex" xmlns:cx1="http://schemas.microsoft.com/office/drawing/2015/9/8/chartex" xmlns:cx2="http://schemas.microsoft.com/office/drawing/2015/10/21/chartex" xmlns:cx3="http://schemas.microsoft.com/office/drawing/2016/5/9/chartex" xmlns:cx4="http://schemas.microsoft.com/office/drawing/2016/5/10/chartex" xmlns:cx5="http://schemas.microsoft.com/office/drawing/2016/5/11/chartex" xmlns:cx6="http://schemas.microsoft.com/office/drawing/2016/5/12/chartex" xmlns:cx7="http://schemas.microsoft.com/office/drawing/2016/5/13/chartex" xmlns:cx8="http://schemas.microsoft.com/office/drawing/2016/5/14/chartex" xmlns:mc="http://schemas.openxmlformats.org/markup-compatibility/2006" xmlns:aink="http://schemas.microsoft.com/office/drawing/2016/ink" xmlns:am3d="http://schemas.microsoft.com/office/drawing/2017/model3d" xmlns:o="urn:schemas-microsoft-com:office:office" xmlns:oel="http://schemas.microsoft.com/office/2019/extlst" xmlns:r="http://schemas.openxmlformats.org/officeDocument/2006/relationships" xmlns:m="http://schemas.openxmlformats.org/officeDocument/2006/math" xmlns:v="urn:schemas-microsoft-com:vml" xmlns:wp14="http://schemas.microsoft.com/office/word/2010/wordprocessingDrawing" xmlns:wp="http://schemas.openxmlformats.org/drawingml/2006/wordprocessingDrawing" xmlns:w10="urn:schemas-microsoft-com:office:word" xmlns:w="http://schemas.openxmlformats.org/wordprocessingml/2006/main" xmlns:w14="http://schemas.microsoft.com/office/word/2010/wordml" xmlns:w15="http://schemas.microsoft.com/office/word/2012/wordml" xmlns:w16cex="http://schemas.microsoft.com/office/word/2018/wordml/cex" xmlns:w16cid="http://schemas.microsoft.com/office/word/2016/wordml/cid" xmlns:w16="http://schemas.microsoft.com/office/word/2018/wordml" xmlns:w16du="http://schemas.microsoft.com/office/word/2023/wordml/word16du" xmlns:w16sdtdh="http://schemas.microsoft.com/office/word/2020/wordml/sdtdatahash" xmlns:w16se="http://schemas.microsoft.com/office/word/2015/wordml/symex" xmlns:wpg="http://schemas.microsoft.com/office/word/2010/wordprocessingGroup" xmlns:wpi="http://schemas.microsoft.com/office/word/2010/wordprocessingInk" xmlns:wne="http://schemas.microsoft.com/office/word/2006/wordml" xmlns:wps="http://schemas.microsoft.com/office/word/2010/wordprocessingShape" mc:Ignorable="w14 w15 w16se w16cid w16 w16cex w16sdtdh w16du wp14">
   <w:p>
     <w:pPr>
-      <w:pStyle w:val="En-tte"/>
+      <w:pStyle w:val="Header"/>
     </w:pPr>
     <w:r>
       <w:t>ETML</w:t>
@@ -910,7 +1204,7 @@
       <w:rPr>
         <w:noProof/>
       </w:rPr>
-      <w:t>30.10.2024</w:t>
+      <w:t>04.11.2024</w:t>
     </w:r>
     <w:r>
       <w:fldChar w:fldCharType="end"/>
@@ -920,7 +1214,7 @@
 </file>
 
 <file path=word/numbering.xml><?xml version="1.0" encoding="utf-8"?>
-<w:numbering xmlns:wpc="http://schemas.microsoft.com/office/word/2010/wordprocessingCanvas" xmlns:cx="http://schemas.microsoft.com/office/drawing/2014/chartex" xmlns:cx1="http://schemas.microsoft.com/office/drawing/2015/9/8/chartex" xmlns:cx2="http://schemas.microsoft.com/office/drawing/2015/10/21/chartex" xmlns:cx3="http://schemas.microsoft.com/office/drawing/2016/5/9/chartex" xmlns:cx4="http://schemas.microsoft.com/office/drawing/2016/5/10/chartex" xmlns:cx5="http://schemas.microsoft.com/office/drawing/2016/5/11/chartex" xmlns:cx6="http://schemas.microsoft.com/office/drawing/2016/5/12/chartex" xmlns:cx7="http://schemas.microsoft.com/office/drawing/2016/5/13/chartex" xmlns:cx8="http://schemas.microsoft.com/office/drawing/2016/5/14/chartex" xmlns:mc="http://schemas.openxmlformats.org/markup-compatibility/2006" xmlns:aink="http://schemas.microsoft.com/office/drawing/2016/ink" xmlns:am3d="http://schemas.microsoft.com/office/drawing/2017/model3d" xmlns:o="urn:schemas-microsoft-com:office:office" xmlns:oel="http://schemas.microsoft.com/office/2019/extlst" xmlns:r="http://schemas.openxmlformats.org/officeDocument/2006/relationships" xmlns:m="http://schemas.openxmlformats.org/officeDocument/2006/math" xmlns:v="urn:schemas-microsoft-com:vml" xmlns:wp14="http://schemas.microsoft.com/office/word/2010/wordprocessingDrawing" xmlns:wp="http://schemas.openxmlformats.org/drawingml/2006/wordprocessingDrawing" xmlns:w10="urn:schemas-microsoft-com:office:word" xmlns:w="http://schemas.openxmlformats.org/wordprocessingml/2006/main" xmlns:w14="http://schemas.microsoft.com/office/word/2010/wordml" xmlns:w15="http://schemas.microsoft.com/office/word/2012/wordml" xmlns:w16cex="http://schemas.microsoft.com/office/word/2018/wordml/cex" xmlns:w16cid="http://schemas.microsoft.com/office/word/2016/wordml/cid" xmlns:w16="http://schemas.microsoft.com/office/word/2018/wordml" xmlns:w16sdtdh="http://schemas.microsoft.com/office/word/2020/wordml/sdtdatahash" xmlns:w16se="http://schemas.microsoft.com/office/word/2015/wordml/symex" xmlns:wpg="http://schemas.microsoft.com/office/word/2010/wordprocessingGroup" xmlns:wpi="http://schemas.microsoft.com/office/word/2010/wordprocessingInk" xmlns:wne="http://schemas.microsoft.com/office/word/2006/wordml" xmlns:wps="http://schemas.microsoft.com/office/word/2010/wordprocessingShape" mc:Ignorable="w14 w15 w16se w16cid w16 w16cex w16sdtdh wp14">
+<w:numbering xmlns:wpc="http://schemas.microsoft.com/office/word/2010/wordprocessingCanvas" xmlns:cx="http://schemas.microsoft.com/office/drawing/2014/chartex" xmlns:cx1="http://schemas.microsoft.com/office/drawing/2015/9/8/chartex" xmlns:cx2="http://schemas.microsoft.com/office/drawing/2015/10/21/chartex" xmlns:cx3="http://schemas.microsoft.com/office/drawing/2016/5/9/chartex" xmlns:cx4="http://schemas.microsoft.com/office/drawing/2016/5/10/chartex" xmlns:cx5="http://schemas.microsoft.com/office/drawing/2016/5/11/chartex" xmlns:cx6="http://schemas.microsoft.com/office/drawing/2016/5/12/chartex" xmlns:cx7="http://schemas.microsoft.com/office/drawing/2016/5/13/chartex" xmlns:cx8="http://schemas.microsoft.com/office/drawing/2016/5/14/chartex" xmlns:mc="http://schemas.openxmlformats.org/markup-compatibility/2006" xmlns:aink="http://schemas.microsoft.com/office/drawing/2016/ink" xmlns:am3d="http://schemas.microsoft.com/office/drawing/2017/model3d" xmlns:o="urn:schemas-microsoft-com:office:office" xmlns:oel="http://schemas.microsoft.com/office/2019/extlst" xmlns:r="http://schemas.openxmlformats.org/officeDocument/2006/relationships" xmlns:m="http://schemas.openxmlformats.org/officeDocument/2006/math" xmlns:v="urn:schemas-microsoft-com:vml" xmlns:wp14="http://schemas.microsoft.com/office/word/2010/wordprocessingDrawing" xmlns:wp="http://schemas.openxmlformats.org/drawingml/2006/wordprocessingDrawing" xmlns:w10="urn:schemas-microsoft-com:office:word" xmlns:w="http://schemas.openxmlformats.org/wordprocessingml/2006/main" xmlns:w14="http://schemas.microsoft.com/office/word/2010/wordml" xmlns:w15="http://schemas.microsoft.com/office/word/2012/wordml" xmlns:w16cex="http://schemas.microsoft.com/office/word/2018/wordml/cex" xmlns:w16cid="http://schemas.microsoft.com/office/word/2016/wordml/cid" xmlns:w16="http://schemas.microsoft.com/office/word/2018/wordml" xmlns:w16du="http://schemas.microsoft.com/office/word/2023/wordml/word16du" xmlns:w16sdtdh="http://schemas.microsoft.com/office/word/2020/wordml/sdtdatahash" xmlns:w16se="http://schemas.microsoft.com/office/word/2015/wordml/symex" xmlns:wpg="http://schemas.microsoft.com/office/word/2010/wordprocessingGroup" xmlns:wpi="http://schemas.microsoft.com/office/word/2010/wordprocessingInk" xmlns:wne="http://schemas.microsoft.com/office/word/2006/wordml" xmlns:wps="http://schemas.microsoft.com/office/word/2010/wordprocessingShape" mc:Ignorable="w14 w15 w16se w16cid w16 w16cex w16sdtdh w16du wp14">
   <w:abstractNum w:abstractNumId="0" w15:restartNumberingAfterBreak="0">
     <w:nsid w:val="36FD3435"/>
     <w:multiLevelType w:val="multilevel"/>
@@ -1389,7 +1683,7 @@
 </file>
 
 <file path=word/styles.xml><?xml version="1.0" encoding="utf-8"?>
-<w:styles xmlns:mc="http://schemas.openxmlformats.org/markup-compatibility/2006" xmlns:r="http://schemas.openxmlformats.org/officeDocument/2006/relationships" xmlns:w="http://schemas.openxmlformats.org/wordprocessingml/2006/main" xmlns:w14="http://schemas.microsoft.com/office/word/2010/wordml" xmlns:w15="http://schemas.microsoft.com/office/word/2012/wordml" xmlns:w16cex="http://schemas.microsoft.com/office/word/2018/wordml/cex" xmlns:w16cid="http://schemas.microsoft.com/office/word/2016/wordml/cid" xmlns:w16="http://schemas.microsoft.com/office/word/2018/wordml" xmlns:w16sdtdh="http://schemas.microsoft.com/office/word/2020/wordml/sdtdatahash" xmlns:w16se="http://schemas.microsoft.com/office/word/2015/wordml/symex" mc:Ignorable="w14 w15 w16se w16cid w16 w16cex w16sdtdh">
+<w:styles xmlns:mc="http://schemas.openxmlformats.org/markup-compatibility/2006" xmlns:r="http://schemas.openxmlformats.org/officeDocument/2006/relationships" xmlns:w="http://schemas.openxmlformats.org/wordprocessingml/2006/main" xmlns:w14="http://schemas.microsoft.com/office/word/2010/wordml" xmlns:w15="http://schemas.microsoft.com/office/word/2012/wordml" xmlns:w16cex="http://schemas.microsoft.com/office/word/2018/wordml/cex" xmlns:w16cid="http://schemas.microsoft.com/office/word/2016/wordml/cid" xmlns:w16="http://schemas.microsoft.com/office/word/2018/wordml" xmlns:w16du="http://schemas.microsoft.com/office/word/2023/wordml/word16du" xmlns:w16sdtdh="http://schemas.microsoft.com/office/word/2020/wordml/sdtdatahash" xmlns:w16se="http://schemas.microsoft.com/office/word/2015/wordml/symex" mc:Ignorable="w14 w15 w16se w16cid w16 w16cex w16sdtdh w16du">
   <w:docDefaults>
     <w:rPrDefault>
       <w:rPr>
@@ -1789,11 +2083,11 @@
     <w:name w:val="Normal"/>
     <w:qFormat/>
   </w:style>
-  <w:style w:type="paragraph" w:styleId="Titre1">
+  <w:style w:type="paragraph" w:styleId="Heading1">
     <w:name w:val="heading 1"/>
     <w:basedOn w:val="Normal"/>
     <w:next w:val="Normal"/>
-    <w:link w:val="Titre1Car"/>
+    <w:link w:val="Heading1Char"/>
     <w:uiPriority w:val="9"/>
     <w:qFormat/>
     <w:rsid w:val="00A259A9"/>
@@ -1810,11 +2104,11 @@
       <w:szCs w:val="32"/>
     </w:rPr>
   </w:style>
-  <w:style w:type="paragraph" w:styleId="Titre2">
+  <w:style w:type="paragraph" w:styleId="Heading2">
     <w:name w:val="heading 2"/>
     <w:basedOn w:val="Normal"/>
     <w:next w:val="Normal"/>
-    <w:link w:val="Titre2Car"/>
+    <w:link w:val="Heading2Char"/>
     <w:uiPriority w:val="9"/>
     <w:unhideWhenUsed/>
     <w:qFormat/>
@@ -1832,11 +2126,11 @@
       <w:szCs w:val="26"/>
     </w:rPr>
   </w:style>
-  <w:style w:type="paragraph" w:styleId="Titre3">
+  <w:style w:type="paragraph" w:styleId="Heading3">
     <w:name w:val="heading 3"/>
     <w:basedOn w:val="Normal"/>
     <w:next w:val="Normal"/>
-    <w:link w:val="Titre3Car"/>
+    <w:link w:val="Heading3Char"/>
     <w:uiPriority w:val="9"/>
     <w:unhideWhenUsed/>
     <w:qFormat/>
@@ -1854,13 +2148,13 @@
       <w:szCs w:val="24"/>
     </w:rPr>
   </w:style>
-  <w:style w:type="character" w:default="1" w:styleId="Policepardfaut">
+  <w:style w:type="character" w:default="1" w:styleId="DefaultParagraphFont">
     <w:name w:val="Default Paragraph Font"/>
     <w:uiPriority w:val="1"/>
     <w:semiHidden/>
     <w:unhideWhenUsed/>
   </w:style>
-  <w:style w:type="table" w:default="1" w:styleId="TableauNormal">
+  <w:style w:type="table" w:default="1" w:styleId="TableNormal">
     <w:name w:val="Normal Table"/>
     <w:uiPriority w:val="99"/>
     <w:semiHidden/>
@@ -1875,17 +2169,17 @@
       </w:tblCellMar>
     </w:tblPr>
   </w:style>
-  <w:style w:type="numbering" w:default="1" w:styleId="Aucuneliste">
+  <w:style w:type="numbering" w:default="1" w:styleId="NoList">
     <w:name w:val="No List"/>
     <w:uiPriority w:val="99"/>
     <w:semiHidden/>
     <w:unhideWhenUsed/>
   </w:style>
-  <w:style w:type="paragraph" w:styleId="Titre">
+  <w:style w:type="paragraph" w:styleId="Title">
     <w:name w:val="Title"/>
     <w:basedOn w:val="Normal"/>
     <w:next w:val="Normal"/>
-    <w:link w:val="TitreCar"/>
+    <w:link w:val="TitleChar"/>
     <w:uiPriority w:val="10"/>
     <w:qFormat/>
     <w:rsid w:val="00A259A9"/>
@@ -1901,10 +2195,10 @@
       <w:szCs w:val="56"/>
     </w:rPr>
   </w:style>
-  <w:style w:type="character" w:customStyle="1" w:styleId="TitreCar">
-    <w:name w:val="Titre Car"/>
-    <w:basedOn w:val="Policepardfaut"/>
-    <w:link w:val="Titre"/>
+  <w:style w:type="character" w:customStyle="1" w:styleId="TitleChar">
+    <w:name w:val="Title Char"/>
+    <w:basedOn w:val="DefaultParagraphFont"/>
+    <w:link w:val="Title"/>
     <w:uiPriority w:val="10"/>
     <w:rsid w:val="00A259A9"/>
     <w:rPr>
@@ -1915,11 +2209,11 @@
       <w:szCs w:val="56"/>
     </w:rPr>
   </w:style>
-  <w:style w:type="paragraph" w:styleId="Sous-titre">
+  <w:style w:type="paragraph" w:styleId="Subtitle">
     <w:name w:val="Subtitle"/>
     <w:basedOn w:val="Normal"/>
     <w:next w:val="Normal"/>
-    <w:link w:val="Sous-titreCar"/>
+    <w:link w:val="SubtitleChar"/>
     <w:uiPriority w:val="11"/>
     <w:qFormat/>
     <w:rsid w:val="00A259A9"/>
@@ -1934,10 +2228,10 @@
       <w:spacing w:val="15"/>
     </w:rPr>
   </w:style>
-  <w:style w:type="character" w:customStyle="1" w:styleId="Sous-titreCar">
-    <w:name w:val="Sous-titre Car"/>
-    <w:basedOn w:val="Policepardfaut"/>
-    <w:link w:val="Sous-titre"/>
+  <w:style w:type="character" w:customStyle="1" w:styleId="SubtitleChar">
+    <w:name w:val="Subtitle Char"/>
+    <w:basedOn w:val="DefaultParagraphFont"/>
+    <w:link w:val="Subtitle"/>
     <w:uiPriority w:val="11"/>
     <w:rsid w:val="00A259A9"/>
     <w:rPr>
@@ -1946,10 +2240,10 @@
       <w:spacing w:val="15"/>
     </w:rPr>
   </w:style>
-  <w:style w:type="character" w:customStyle="1" w:styleId="Titre2Car">
-    <w:name w:val="Titre 2 Car"/>
-    <w:basedOn w:val="Policepardfaut"/>
-    <w:link w:val="Titre2"/>
+  <w:style w:type="character" w:customStyle="1" w:styleId="Heading2Char">
+    <w:name w:val="Heading 2 Char"/>
+    <w:basedOn w:val="DefaultParagraphFont"/>
+    <w:link w:val="Heading2"/>
     <w:uiPriority w:val="9"/>
     <w:rsid w:val="00A259A9"/>
     <w:rPr>
@@ -1959,10 +2253,10 @@
       <w:szCs w:val="26"/>
     </w:rPr>
   </w:style>
-  <w:style w:type="character" w:customStyle="1" w:styleId="Titre1Car">
-    <w:name w:val="Titre 1 Car"/>
-    <w:basedOn w:val="Policepardfaut"/>
-    <w:link w:val="Titre1"/>
+  <w:style w:type="character" w:customStyle="1" w:styleId="Heading1Char">
+    <w:name w:val="Heading 1 Char"/>
+    <w:basedOn w:val="DefaultParagraphFont"/>
+    <w:link w:val="Heading1"/>
     <w:uiPriority w:val="9"/>
     <w:rsid w:val="00A259A9"/>
     <w:rPr>
@@ -1972,10 +2266,10 @@
       <w:szCs w:val="32"/>
     </w:rPr>
   </w:style>
-  <w:style w:type="character" w:customStyle="1" w:styleId="Titre3Car">
-    <w:name w:val="Titre 3 Car"/>
-    <w:basedOn w:val="Policepardfaut"/>
-    <w:link w:val="Titre3"/>
+  <w:style w:type="character" w:customStyle="1" w:styleId="Heading3Char">
+    <w:name w:val="Heading 3 Char"/>
+    <w:basedOn w:val="DefaultParagraphFont"/>
+    <w:link w:val="Heading3"/>
     <w:uiPriority w:val="9"/>
     <w:rsid w:val="00A259A9"/>
     <w:rPr>
@@ -1985,9 +2279,9 @@
       <w:szCs w:val="24"/>
     </w:rPr>
   </w:style>
-  <w:style w:type="paragraph" w:styleId="En-ttedetabledesmatires">
+  <w:style w:type="paragraph" w:styleId="TOCHeading">
     <w:name w:val="TOC Heading"/>
-    <w:basedOn w:val="Titre1"/>
+    <w:basedOn w:val="Heading1"/>
     <w:next w:val="Normal"/>
     <w:uiPriority w:val="39"/>
     <w:unhideWhenUsed/>
@@ -2002,7 +2296,7 @@
       <w14:ligatures w14:val="none"/>
     </w:rPr>
   </w:style>
-  <w:style w:type="paragraph" w:styleId="TM1">
+  <w:style w:type="paragraph" w:styleId="TOC1">
     <w:name w:val="toc 1"/>
     <w:basedOn w:val="Normal"/>
     <w:next w:val="Normal"/>
@@ -2014,7 +2308,7 @@
       <w:spacing w:after="100"/>
     </w:pPr>
   </w:style>
-  <w:style w:type="paragraph" w:styleId="TM2">
+  <w:style w:type="paragraph" w:styleId="TOC2">
     <w:name w:val="toc 2"/>
     <w:basedOn w:val="Normal"/>
     <w:next w:val="Normal"/>
@@ -2027,9 +2321,9 @@
       <w:ind w:left="220"/>
     </w:pPr>
   </w:style>
-  <w:style w:type="character" w:styleId="Lienhypertexte">
+  <w:style w:type="character" w:styleId="Hyperlink">
     <w:name w:val="Hyperlink"/>
-    <w:basedOn w:val="Policepardfaut"/>
+    <w:basedOn w:val="DefaultParagraphFont"/>
     <w:uiPriority w:val="99"/>
     <w:unhideWhenUsed/>
     <w:rsid w:val="00601D68"/>
@@ -2038,10 +2332,10 @@
       <w:u w:val="single"/>
     </w:rPr>
   </w:style>
-  <w:style w:type="paragraph" w:styleId="En-tte">
+  <w:style w:type="paragraph" w:styleId="Header">
     <w:name w:val="header"/>
     <w:basedOn w:val="Normal"/>
-    <w:link w:val="En-tteCar"/>
+    <w:link w:val="HeaderChar"/>
     <w:uiPriority w:val="99"/>
     <w:unhideWhenUsed/>
     <w:rsid w:val="00601D68"/>
@@ -2053,17 +2347,17 @@
       <w:spacing w:after="0" w:line="240" w:lineRule="auto"/>
     </w:pPr>
   </w:style>
-  <w:style w:type="character" w:customStyle="1" w:styleId="En-tteCar">
-    <w:name w:val="En-tête Car"/>
-    <w:basedOn w:val="Policepardfaut"/>
-    <w:link w:val="En-tte"/>
+  <w:style w:type="character" w:customStyle="1" w:styleId="HeaderChar">
+    <w:name w:val="Header Char"/>
+    <w:basedOn w:val="DefaultParagraphFont"/>
+    <w:link w:val="Header"/>
     <w:uiPriority w:val="99"/>
     <w:rsid w:val="00601D68"/>
   </w:style>
-  <w:style w:type="paragraph" w:styleId="Pieddepage">
+  <w:style w:type="paragraph" w:styleId="Footer">
     <w:name w:val="footer"/>
     <w:basedOn w:val="Normal"/>
-    <w:link w:val="PieddepageCar"/>
+    <w:link w:val="FooterChar"/>
     <w:uiPriority w:val="99"/>
     <w:unhideWhenUsed/>
     <w:rsid w:val="00601D68"/>
@@ -2075,16 +2369,16 @@
       <w:spacing w:after="0" w:line="240" w:lineRule="auto"/>
     </w:pPr>
   </w:style>
-  <w:style w:type="character" w:customStyle="1" w:styleId="PieddepageCar">
-    <w:name w:val="Pied de page Car"/>
-    <w:basedOn w:val="Policepardfaut"/>
-    <w:link w:val="Pieddepage"/>
+  <w:style w:type="character" w:customStyle="1" w:styleId="FooterChar">
+    <w:name w:val="Footer Char"/>
+    <w:basedOn w:val="DefaultParagraphFont"/>
+    <w:link w:val="Footer"/>
     <w:uiPriority w:val="99"/>
     <w:rsid w:val="00601D68"/>
   </w:style>
-  <w:style w:type="character" w:styleId="Mentionnonrsolue">
+  <w:style w:type="character" w:styleId="UnresolvedMention">
     <w:name w:val="Unresolved Mention"/>
-    <w:basedOn w:val="Policepardfaut"/>
+    <w:basedOn w:val="DefaultParagraphFont"/>
     <w:uiPriority w:val="99"/>
     <w:semiHidden/>
     <w:unhideWhenUsed/>

</xml_diff>